<commit_message>
Add changes to presentation and documentation
</commit_message>
<xml_diff>
--- a/Documentation and presentation/documentation.docx
+++ b/Documentation and presentation/documentation.docx
@@ -6,9 +6,6 @@
       <w:pPr>
         <w:spacing w:after="240" w:line="240" w:lineRule="auto"/>
         <w:jc w:val="center"/>
-        <w:rPr>
-          <w:lang w:val="en-US"/>
-        </w:rPr>
       </w:pPr>
     </w:p>
     <w:p>
@@ -332,6 +329,7 @@
             <w:pStyle w:val="a4"/>
             <w:rPr>
               <w:rFonts w:asciiTheme="minorHAnsi" w:hAnsiTheme="minorHAnsi"/>
+              <w:color w:val="auto"/>
               <w:sz w:val="24"/>
               <w:szCs w:val="24"/>
             </w:rPr>
@@ -339,6 +337,7 @@
           <w:r>
             <w:rPr>
               <w:rFonts w:asciiTheme="minorHAnsi" w:hAnsiTheme="minorHAnsi"/>
+              <w:color w:val="auto"/>
               <w:sz w:val="24"/>
               <w:szCs w:val="24"/>
             </w:rPr>
@@ -385,7 +384,7 @@
                 <w:rStyle w:val="a3"/>
                 <w:rFonts w:eastAsia="Times New Roman" w:cs="Times New Roman"/>
                 <w:noProof/>
-                <w:color w:val="034990" w:themeColor="hyperlink" w:themeShade="BF"/>
+                <w:color w:val="auto"/>
                 <w:sz w:val="24"/>
                 <w:szCs w:val="24"/>
                 <w:lang w:eastAsia="bg-BG"/>
@@ -409,7 +408,7 @@
                 <w:rStyle w:val="a3"/>
                 <w:rFonts w:eastAsia="Times New Roman" w:cstheme="majorHAnsi"/>
                 <w:noProof/>
-                <w:color w:val="034990" w:themeColor="hyperlink" w:themeShade="BF"/>
+                <w:color w:val="auto"/>
                 <w:sz w:val="24"/>
                 <w:szCs w:val="24"/>
                 <w:lang w:val="en-US" w:eastAsia="bg-BG"/>
@@ -421,7 +420,7 @@
                 <w:rStyle w:val="a3"/>
                 <w:rFonts w:eastAsia="Times New Roman" w:cstheme="majorHAnsi"/>
                 <w:noProof/>
-                <w:color w:val="034990" w:themeColor="hyperlink" w:themeShade="BF"/>
+                <w:color w:val="auto"/>
                 <w:sz w:val="24"/>
                 <w:szCs w:val="24"/>
                 <w:lang w:eastAsia="bg-BG"/>
@@ -467,6 +466,12 @@
             </w:rPr>
             <w:t>1.1 About us</w:t>
           </w:r>
+          <w:r>
+            <w:rPr>
+              <w:lang w:val="en-US"/>
+            </w:rPr>
+            <w:t xml:space="preserve"> …………………………………………………………………………………………………………………………………….. 2</w:t>
+          </w:r>
         </w:p>
         <w:p>
           <w:pPr>
@@ -474,6 +479,12 @@
               <w:lang w:val="en-US"/>
             </w:rPr>
           </w:pPr>
+          <w:r>
+            <w:rPr>
+              <w:lang w:val="en-US"/>
+            </w:rPr>
+            <w:t>1.2 Roles ………………………………………………………………………………………………………………………………………….. 2</w:t>
+          </w:r>
         </w:p>
         <w:p>
           <w:pPr>
@@ -492,7 +503,7 @@
                 <w:rStyle w:val="a3"/>
                 <w:rFonts w:eastAsia="Times New Roman" w:cs="Times New Roman"/>
                 <w:noProof/>
-                <w:color w:val="034990" w:themeColor="hyperlink" w:themeShade="BF"/>
+                <w:color w:val="auto"/>
                 <w:sz w:val="24"/>
                 <w:szCs w:val="24"/>
                 <w:lang w:val="en-US" w:eastAsia="bg-BG"/>
@@ -516,7 +527,7 @@
                 <w:rStyle w:val="a3"/>
                 <w:rFonts w:eastAsia="Times New Roman" w:cstheme="majorHAnsi"/>
                 <w:noProof/>
-                <w:color w:val="034990" w:themeColor="hyperlink" w:themeShade="BF"/>
+                <w:color w:val="auto"/>
                 <w:sz w:val="24"/>
                 <w:szCs w:val="24"/>
                 <w:lang w:val="en-US" w:eastAsia="bg-BG"/>
@@ -529,7 +540,7 @@
                 <w:rFonts w:eastAsia="Times New Roman" w:cstheme="majorHAnsi"/>
                 <w:noProof/>
                 <w:webHidden/>
-                <w:color w:val="034990" w:themeColor="hyperlink" w:themeShade="BF"/>
+                <w:color w:val="auto"/>
                 <w:sz w:val="24"/>
                 <w:szCs w:val="24"/>
                 <w:lang w:val="en-US" w:eastAsia="bg-BG"/>
@@ -561,23 +572,6 @@
             <w:fldChar w:fldCharType="end"/>
           </w:r>
         </w:p>
-        <w:p>
-          <w:pPr>
-            <w:ind w:left="360"/>
-            <w:rPr>
-              <w:sz w:val="24"/>
-              <w:szCs w:val="24"/>
-            </w:rPr>
-          </w:pPr>
-          <w:r>
-            <w:rPr>
-              <w:sz w:val="24"/>
-              <w:szCs w:val="24"/>
-              <w:lang w:val="en-US"/>
-            </w:rPr>
-            <w:t>3. Block diagram of the code</w:t>
-          </w:r>
-        </w:p>
       </w:sdtContent>
     </w:sdt>
     <w:p>
@@ -595,15 +589,23 @@
           <w:szCs w:val="24"/>
           <w:lang w:val="en-US"/>
         </w:rPr>
-        <w:t>4. Func</w:t>
-      </w:r>
-      <w:r>
-        <w:rPr>
-          <w:sz w:val="24"/>
-          <w:szCs w:val="24"/>
-          <w:lang w:val="en-US"/>
-        </w:rPr>
-        <w:t>tions’names</w:t>
+        <w:t>3</w:t>
+      </w:r>
+      <w:r>
+        <w:rPr>
+          <w:sz w:val="24"/>
+          <w:szCs w:val="24"/>
+          <w:lang w:val="en-US"/>
+        </w:rPr>
+        <w:t>. Functions’names</w:t>
+      </w:r>
+      <w:r>
+        <w:rPr>
+          <w:sz w:val="24"/>
+          <w:szCs w:val="24"/>
+          <w:lang w:val="en-US"/>
+        </w:rPr>
+        <w:t xml:space="preserve"> ……………………………………………………………………………………………………….. 3</w:t>
       </w:r>
     </w:p>
     <w:p>
@@ -621,7 +623,7 @@
           <w:szCs w:val="24"/>
           <w:lang w:val="en-US"/>
         </w:rPr>
-        <w:t>5. Difficultes</w:t>
+        <w:t>4. Variables names ………………………………………………………………………………………………………… 3</w:t>
       </w:r>
     </w:p>
     <w:p>
@@ -639,7 +641,23 @@
           <w:szCs w:val="24"/>
           <w:lang w:val="en-US"/>
         </w:rPr>
-        <w:t>6. Future Ideas</w:t>
+        <w:t>5</w:t>
+      </w:r>
+      <w:r>
+        <w:rPr>
+          <w:sz w:val="24"/>
+          <w:szCs w:val="24"/>
+          <w:lang w:val="en-US"/>
+        </w:rPr>
+        <w:t>. Future Ideas</w:t>
+      </w:r>
+      <w:r>
+        <w:rPr>
+          <w:sz w:val="24"/>
+          <w:szCs w:val="24"/>
+          <w:lang w:val="en-US"/>
+        </w:rPr>
+        <w:t xml:space="preserve"> ………………………………………………………………………………………………………………. 3</w:t>
       </w:r>
     </w:p>
     <w:p>
@@ -648,19 +666,48 @@
         <w:rPr>
           <w:sz w:val="24"/>
           <w:szCs w:val="24"/>
-          <w:lang w:val="en-US"/>
-        </w:rPr>
-      </w:pPr>
-    </w:p>
-    <w:p>
-      <w:pPr>
-        <w:tabs>
-          <w:tab w:val="left" w:pos="6570"/>
-        </w:tabs>
-        <w:rPr>
-          <w:lang w:val="en-US"/>
-        </w:rPr>
-      </w:pPr>
+        </w:rPr>
+      </w:pPr>
+      <w:r>
+        <w:rPr>
+          <w:sz w:val="24"/>
+          <w:szCs w:val="24"/>
+          <w:lang w:val="en-US"/>
+        </w:rPr>
+        <w:t>6</w:t>
+      </w:r>
+      <w:r>
+        <w:rPr>
+          <w:sz w:val="24"/>
+          <w:szCs w:val="24"/>
+          <w:lang w:val="en-US"/>
+        </w:rPr>
+        <w:t xml:space="preserve">. </w:t>
+      </w:r>
+      <w:r>
+        <w:rPr>
+          <w:sz w:val="24"/>
+          <w:szCs w:val="24"/>
+          <w:lang w:val="en-US"/>
+        </w:rPr>
+        <w:t>Block diagram of the code</w:t>
+      </w:r>
+      <w:r>
+        <w:rPr>
+          <w:sz w:val="24"/>
+          <w:szCs w:val="24"/>
+          <w:lang w:val="en-US"/>
+        </w:rPr>
+        <w:t xml:space="preserve"> …………………………………………………………………………………………. </w:t>
+      </w:r>
+      <w:r>
+        <w:rPr>
+          <w:sz w:val="24"/>
+          <w:szCs w:val="24"/>
+          <w:lang w:val="en-US"/>
+        </w:rPr>
+        <w:t>4</w:t>
+      </w:r>
     </w:p>
     <w:p>
       <w:pPr>
@@ -672,7 +719,7 @@
         <w:spacing w:before="480" w:line="276" w:lineRule="auto"/>
         <w:rPr>
           <w:rFonts w:ascii="Bahnschrift" w:eastAsia="Times New Roman" w:hAnsi="Bahnschrift" w:cstheme="majorHAnsi"/>
-          <w:color w:val="323E4F" w:themeColor="text2" w:themeShade="BF"/>
+          <w:color w:val="auto"/>
           <w:sz w:val="24"/>
           <w:szCs w:val="24"/>
           <w:lang w:val="en-US" w:eastAsia="bg-BG"/>
@@ -682,7 +729,7 @@
       <w:r>
         <w:rPr>
           <w:rFonts w:ascii="Bahnschrift" w:eastAsia="Times New Roman" w:hAnsi="Bahnschrift" w:cstheme="majorHAnsi"/>
-          <w:color w:val="323E4F" w:themeColor="text2" w:themeShade="BF"/>
+          <w:color w:val="auto"/>
           <w:sz w:val="24"/>
           <w:szCs w:val="24"/>
           <w:lang w:val="en-US" w:eastAsia="bg-BG"/>
@@ -693,7 +740,7 @@
       <w:r>
         <w:rPr>
           <w:rFonts w:ascii="Bahnschrift" w:eastAsia="Times New Roman" w:hAnsi="Bahnschrift" w:cstheme="majorHAnsi"/>
-          <w:color w:val="323E4F" w:themeColor="text2" w:themeShade="BF"/>
+          <w:color w:val="auto"/>
           <w:sz w:val="24"/>
           <w:szCs w:val="24"/>
           <w:lang w:val="en-US" w:eastAsia="bg-BG"/>
@@ -768,22 +815,7 @@
           <w:sz w:val="24"/>
           <w:lang w:val="en-US"/>
         </w:rPr>
-        <w:t>Kamelya Yaneva, 9G class, e-mail:</w:t>
-      </w:r>
-      <w:r>
-        <w:rPr>
-          <w:rFonts w:ascii="Bahnschrift" w:hAnsi="Bahnschrift" w:cs="Arimo"/>
-          <w:sz w:val="24"/>
-        </w:rPr>
-        <w:t> </w:t>
-      </w:r>
-      <w:r>
-        <w:rPr>
-          <w:rFonts w:ascii="Bahnschrift" w:hAnsi="Bahnschrift" w:cs="Arimo"/>
-          <w:sz w:val="24"/>
-          <w:lang w:val="en-US"/>
-        </w:rPr>
-        <w:t>KKYaneva19@codingburgas.bg</w:t>
+        <w:t>Andrey Andreev, 9G class, e-mail: AGAndreev19@codingburgas.bg</w:t>
       </w:r>
     </w:p>
     <w:p>
@@ -804,8 +836,9 @@
         <w:rPr>
           <w:rFonts w:ascii="Bahnschrift" w:hAnsi="Bahnschrift" w:cs="Arimo"/>
           <w:sz w:val="24"/>
-        </w:rPr>
-        <w:t>Kaloyan Pazlamachev</w:t>
+          <w:lang w:val="en-US"/>
+        </w:rPr>
+        <w:t xml:space="preserve">Vesela Dekova, 9A class, e-mail: </w:t>
       </w:r>
       <w:r>
         <w:rPr>
@@ -813,7 +846,7 @@
           <w:sz w:val="24"/>
           <w:lang w:val="en-US"/>
         </w:rPr>
-        <w:t>, 9B class, e-mail: KNPazlamachev19@codingburgas.bg</w:t>
+        <w:t>VBDekova19@codingburgas.bg</w:t>
       </w:r>
     </w:p>
     <w:p>
@@ -836,7 +869,22 @@
           <w:sz w:val="24"/>
           <w:lang w:val="en-US"/>
         </w:rPr>
-        <w:t>Petya Petkova, 9V class, e-mail: PIPetkova19@codingburgas.bg</w:t>
+        <w:t>Kamelya Yaneva, 9G class, e-mail:</w:t>
+      </w:r>
+      <w:r>
+        <w:rPr>
+          <w:rFonts w:ascii="Bahnschrift" w:hAnsi="Bahnschrift" w:cs="Arimo"/>
+          <w:sz w:val="24"/>
+        </w:rPr>
+        <w:t> </w:t>
+      </w:r>
+      <w:r>
+        <w:rPr>
+          <w:rFonts w:ascii="Bahnschrift" w:hAnsi="Bahnschrift" w:cs="Arimo"/>
+          <w:sz w:val="24"/>
+          <w:lang w:val="en-US"/>
+        </w:rPr>
+        <w:t>KKYaneva19@codingburgas.bg</w:t>
       </w:r>
     </w:p>
     <w:p>
@@ -857,9 +905,16 @@
         <w:rPr>
           <w:rFonts w:ascii="Bahnschrift" w:hAnsi="Bahnschrift" w:cs="Arimo"/>
           <w:sz w:val="24"/>
-          <w:lang w:val="en-US"/>
-        </w:rPr>
-        <w:t>Andrey Andreev, 9G class, e-mail: AGAndreev19@codingburgas.bg</w:t>
+        </w:rPr>
+        <w:t>Kaloyan Pazlamachev</w:t>
+      </w:r>
+      <w:r>
+        <w:rPr>
+          <w:rFonts w:ascii="Bahnschrift" w:hAnsi="Bahnschrift" w:cs="Arimo"/>
+          <w:sz w:val="24"/>
+          <w:lang w:val="en-US"/>
+        </w:rPr>
+        <w:t>, 9B class, e-mail: KNPazlamachev19@codingburgas.bg</w:t>
       </w:r>
     </w:p>
     <w:p>
@@ -882,7 +937,15 @@
           <w:sz w:val="24"/>
           <w:lang w:val="en-US"/>
         </w:rPr>
-        <w:t>Vesela Dekova, 9A class, e-mail: VBDekova19@codingburgas.bg</w:t>
+        <w:t xml:space="preserve">Petya Petkova, 9V class, e-mail: </w:t>
+      </w:r>
+      <w:r>
+        <w:rPr>
+          <w:rFonts w:ascii="Bahnschrift" w:hAnsi="Bahnschrift" w:cs="Arimo"/>
+          <w:sz w:val="24"/>
+          <w:lang w:val="en-US"/>
+        </w:rPr>
+        <w:t>PIPetkova19@codingburgas.bg</w:t>
       </w:r>
     </w:p>
     <w:p>
@@ -894,9 +957,168 @@
         <w:rPr>
           <w:rFonts w:ascii="Bahnschrift" w:hAnsi="Bahnschrift" w:cs="Arimo"/>
           <w:sz w:val="24"/>
-          <w:lang w:val="en-US"/>
-        </w:rPr>
-      </w:pPr>
+        </w:rPr>
+      </w:pPr>
+    </w:p>
+    <w:p>
+      <w:pPr>
+        <w:pStyle w:val="paragraph"/>
+        <w:spacing w:before="0" w:after="0"/>
+        <w:textAlignment w:val="baseline"/>
+        <w:rPr>
+          <w:rFonts w:ascii="Bahnschrift" w:hAnsi="Bahnschrift" w:cs="Arimo"/>
+          <w:sz w:val="24"/>
+          <w:lang w:val="en-US"/>
+        </w:rPr>
+      </w:pPr>
+      <w:r>
+        <w:rPr>
+          <w:rFonts w:ascii="Bahnschrift" w:hAnsi="Bahnschrift" w:cs="Arimo"/>
+          <w:sz w:val="24"/>
+          <w:lang w:val="en-US"/>
+        </w:rPr>
+        <w:t>1.2 Roles</w:t>
+      </w:r>
+    </w:p>
+    <w:p>
+      <w:pPr>
+        <w:pStyle w:val="paragraph"/>
+        <w:spacing w:before="0" w:after="0"/>
+        <w:textAlignment w:val="baseline"/>
+        <w:rPr>
+          <w:rFonts w:ascii="Bahnschrift" w:hAnsi="Bahnschrift" w:cs="Arimo"/>
+          <w:sz w:val="24"/>
+          <w:lang w:val="en-US"/>
+        </w:rPr>
+      </w:pPr>
+      <w:r>
+        <w:rPr>
+          <w:rFonts w:ascii="Bahnschrift" w:hAnsi="Bahnschrift" w:cs="Arimo"/>
+          <w:sz w:val="24"/>
+          <w:lang w:val="en-US"/>
+        </w:rPr>
+        <w:t>Andrey</w:t>
+      </w:r>
+      <w:r>
+        <w:rPr>
+          <w:rFonts w:ascii="Bahnschrift" w:hAnsi="Bahnschrift" w:cs="Arimo"/>
+          <w:sz w:val="24"/>
+          <w:lang w:val="en-US"/>
+        </w:rPr>
+        <w:t xml:space="preserve"> – Code Checker</w:t>
+      </w:r>
+    </w:p>
+    <w:p>
+      <w:pPr>
+        <w:pStyle w:val="paragraph"/>
+        <w:spacing w:before="0" w:after="0"/>
+        <w:textAlignment w:val="baseline"/>
+        <w:rPr>
+          <w:rFonts w:ascii="Bahnschrift" w:hAnsi="Bahnschrift" w:cs="Arimo"/>
+          <w:sz w:val="24"/>
+          <w:lang w:val="en-US"/>
+        </w:rPr>
+      </w:pPr>
+      <w:r>
+        <w:rPr>
+          <w:rFonts w:ascii="Bahnschrift" w:hAnsi="Bahnschrift" w:cs="Arimo"/>
+          <w:sz w:val="24"/>
+          <w:lang w:val="en-US"/>
+        </w:rPr>
+        <w:t>Vesela</w:t>
+      </w:r>
+      <w:r>
+        <w:rPr>
+          <w:rFonts w:ascii="Bahnschrift" w:hAnsi="Bahnschrift" w:cs="Arimo"/>
+          <w:sz w:val="24"/>
+          <w:lang w:val="en-US"/>
+        </w:rPr>
+        <w:t xml:space="preserve"> – Developer Frontend</w:t>
+      </w:r>
+    </w:p>
+    <w:p>
+      <w:pPr>
+        <w:pStyle w:val="paragraph"/>
+        <w:spacing w:before="0" w:after="0"/>
+        <w:textAlignment w:val="baseline"/>
+        <w:rPr>
+          <w:rFonts w:ascii="Bahnschrift" w:hAnsi="Bahnschrift" w:cs="Arimo"/>
+          <w:sz w:val="24"/>
+          <w:lang w:val="en-US"/>
+        </w:rPr>
+      </w:pPr>
+      <w:r>
+        <w:rPr>
+          <w:rFonts w:ascii="Bahnschrift" w:hAnsi="Bahnschrift" w:cs="Arimo"/>
+          <w:sz w:val="24"/>
+          <w:lang w:val="en-US"/>
+        </w:rPr>
+        <w:t>Kamelya</w:t>
+      </w:r>
+      <w:r>
+        <w:rPr>
+          <w:rFonts w:ascii="Bahnschrift" w:hAnsi="Bahnschrift" w:cs="Arimo"/>
+          <w:sz w:val="24"/>
+          <w:lang w:val="en-US"/>
+        </w:rPr>
+        <w:t xml:space="preserve"> – Scrum Trainer</w:t>
+      </w:r>
+    </w:p>
+    <w:p>
+      <w:pPr>
+        <w:pStyle w:val="paragraph"/>
+        <w:spacing w:before="0" w:after="0"/>
+        <w:textAlignment w:val="baseline"/>
+        <w:rPr>
+          <w:rFonts w:ascii="Bahnschrift" w:hAnsi="Bahnschrift" w:cs="Arimo"/>
+          <w:sz w:val="24"/>
+          <w:lang w:val="en-US"/>
+        </w:rPr>
+      </w:pPr>
+      <w:r>
+        <w:rPr>
+          <w:rFonts w:ascii="Bahnschrift" w:hAnsi="Bahnschrift" w:cs="Arimo"/>
+          <w:sz w:val="24"/>
+          <w:lang w:val="en-US"/>
+        </w:rPr>
+        <w:t>Kaloyan</w:t>
+      </w:r>
+      <w:r>
+        <w:rPr>
+          <w:rFonts w:ascii="Bahnschrift" w:hAnsi="Bahnschrift" w:cs="Arimo"/>
+          <w:sz w:val="24"/>
+          <w:lang w:val="en-US"/>
+        </w:rPr>
+        <w:t xml:space="preserve"> – QA engineer</w:t>
+      </w:r>
+    </w:p>
+    <w:p>
+      <w:pPr>
+        <w:pStyle w:val="paragraph"/>
+        <w:spacing w:before="0" w:after="0"/>
+        <w:textAlignment w:val="baseline"/>
+        <w:rPr>
+          <w:rFonts w:ascii="Bahnschrift" w:hAnsi="Bahnschrift" w:cs="Arimo"/>
+          <w:sz w:val="24"/>
+          <w:lang w:val="en-US"/>
+        </w:rPr>
+      </w:pPr>
+      <w:r>
+        <w:rPr>
+          <w:rFonts w:ascii="Bahnschrift" w:hAnsi="Bahnschrift" w:cs="Arimo"/>
+          <w:sz w:val="24"/>
+          <w:lang w:val="en-US"/>
+        </w:rPr>
+        <w:t>Petya</w:t>
+      </w:r>
+      <w:r>
+        <w:rPr>
+          <w:rFonts w:ascii="Bahnschrift" w:hAnsi="Bahnschrift" w:cs="Arimo"/>
+          <w:sz w:val="24"/>
+          <w:lang w:val="en-US"/>
+        </w:rPr>
+        <w:t xml:space="preserve"> – Developer Backend</w:t>
+      </w:r>
     </w:p>
     <w:p>
       <w:pPr>
@@ -920,8 +1142,8 @@
         </w:numPr>
         <w:spacing w:before="480" w:line="276" w:lineRule="auto"/>
         <w:rPr>
-          <w:rFonts w:asciiTheme="minorHAnsi" w:eastAsia="Times New Roman" w:hAnsiTheme="minorHAnsi" w:cstheme="majorHAnsi"/>
-          <w:color w:val="323E4F" w:themeColor="text2" w:themeShade="BF"/>
+          <w:rFonts w:ascii="Bahnschrift" w:eastAsia="Times New Roman" w:hAnsi="Bahnschrift" w:cstheme="majorHAnsi"/>
+          <w:color w:val="auto"/>
           <w:sz w:val="24"/>
           <w:szCs w:val="24"/>
           <w:lang w:val="en-US" w:eastAsia="bg-BG"/>
@@ -930,8 +1152,8 @@
       <w:bookmarkStart w:id="1" w:name="_Toc42896615"/>
       <w:r>
         <w:rPr>
-          <w:rFonts w:asciiTheme="minorHAnsi" w:eastAsia="Times New Roman" w:hAnsiTheme="minorHAnsi" w:cstheme="majorHAnsi"/>
-          <w:color w:val="323E4F" w:themeColor="text2" w:themeShade="BF"/>
+          <w:rFonts w:ascii="Bahnschrift" w:eastAsia="Times New Roman" w:hAnsi="Bahnschrift" w:cstheme="majorHAnsi"/>
+          <w:color w:val="auto"/>
           <w:sz w:val="24"/>
           <w:szCs w:val="24"/>
           <w:lang w:val="en-US" w:eastAsia="bg-BG"/>
@@ -943,68 +1165,1230 @@
     <w:p>
       <w:pPr>
         <w:rPr>
+          <w:rFonts w:ascii="Bahnschrift" w:hAnsi="Bahnschrift" w:cstheme="majorHAnsi"/>
+          <w:sz w:val="24"/>
+          <w:szCs w:val="24"/>
+          <w:lang w:val="en-US" w:eastAsia="bg-BG"/>
+        </w:rPr>
+      </w:pPr>
+      <w:r>
+        <w:rPr>
+          <w:rFonts w:ascii="Bahnschrift" w:hAnsi="Bahnschrift" w:cstheme="majorHAnsi"/>
+          <w:sz w:val="24"/>
+          <w:szCs w:val="24"/>
+          <w:lang w:eastAsia="bg-BG"/>
+        </w:rPr>
+        <w:t>We</w:t>
+      </w:r>
+      <w:r>
+        <w:rPr>
+          <w:rFonts w:ascii="Bahnschrift" w:hAnsi="Bahnschrift" w:cstheme="majorHAnsi"/>
+          <w:sz w:val="24"/>
+          <w:szCs w:val="24"/>
+          <w:lang w:val="en-US" w:eastAsia="bg-BG"/>
+        </w:rPr>
+        <w:t>’ve</w:t>
+      </w:r>
+      <w:r>
+        <w:rPr>
+          <w:rFonts w:ascii="Bahnschrift" w:hAnsi="Bahnschrift" w:cstheme="majorHAnsi"/>
+          <w:sz w:val="24"/>
+          <w:szCs w:val="24"/>
+          <w:lang w:eastAsia="bg-BG"/>
+        </w:rPr>
+        <w:t xml:space="preserve"> made a</w:t>
+      </w:r>
+      <w:r>
+        <w:rPr>
+          <w:rFonts w:ascii="Bahnschrift" w:hAnsi="Bahnschrift" w:cstheme="majorHAnsi"/>
+          <w:sz w:val="24"/>
+          <w:szCs w:val="24"/>
+          <w:lang w:val="en-US" w:eastAsia="bg-BG"/>
+        </w:rPr>
+        <w:t xml:space="preserve">n app </w:t>
+      </w:r>
+      <w:r>
+        <w:rPr>
+          <w:rFonts w:ascii="Bahnschrift" w:hAnsi="Bahnschrift" w:cstheme="majorHAnsi"/>
+          <w:sz w:val="24"/>
+          <w:szCs w:val="24"/>
+          <w:lang w:val="en-US" w:eastAsia="bg-BG"/>
+        </w:rPr>
+        <w:t xml:space="preserve">questionaire </w:t>
+      </w:r>
+      <w:r>
+        <w:rPr>
+          <w:rFonts w:ascii="Bahnschrift" w:hAnsi="Bahnschrift" w:cstheme="majorHAnsi"/>
+          <w:sz w:val="24"/>
+          <w:szCs w:val="24"/>
+          <w:lang w:val="en-US" w:eastAsia="bg-BG"/>
+        </w:rPr>
+        <w:t>.</w:t>
+      </w:r>
+      <w:r>
+        <w:rPr>
+          <w:rFonts w:ascii="Bahnschrift" w:hAnsi="Bahnschrift" w:cstheme="majorHAnsi"/>
+          <w:sz w:val="24"/>
+          <w:szCs w:val="24"/>
+          <w:lang w:eastAsia="bg-BG"/>
+        </w:rPr>
+        <w:t xml:space="preserve"> </w:t>
+      </w:r>
+      <w:r>
+        <w:rPr>
+          <w:rFonts w:ascii="Bahnschrift" w:hAnsi="Bahnschrift" w:cstheme="majorHAnsi"/>
+          <w:sz w:val="24"/>
+          <w:szCs w:val="24"/>
+          <w:lang w:val="en-US" w:eastAsia="bg-BG"/>
+        </w:rPr>
+        <w:t>The app ha</w:t>
+      </w:r>
+      <w:r>
+        <w:rPr>
+          <w:rFonts w:ascii="Bahnschrift" w:hAnsi="Bahnschrift" w:cstheme="majorHAnsi"/>
+          <w:sz w:val="24"/>
+          <w:szCs w:val="24"/>
+          <w:lang w:val="en-US" w:eastAsia="bg-BG"/>
+        </w:rPr>
+        <w:t>s</w:t>
+      </w:r>
+      <w:r>
+        <w:rPr>
+          <w:rFonts w:ascii="Bahnschrift" w:hAnsi="Bahnschrift" w:cstheme="majorHAnsi"/>
+          <w:sz w:val="24"/>
+          <w:szCs w:val="24"/>
+          <w:lang w:val="en-US" w:eastAsia="bg-BG"/>
+        </w:rPr>
+        <w:t xml:space="preserve"> 2 levels. </w:t>
+      </w:r>
+      <w:r>
+        <w:rPr>
+          <w:rFonts w:ascii="Bahnschrift" w:hAnsi="Bahnschrift" w:cstheme="majorHAnsi"/>
+          <w:sz w:val="24"/>
+          <w:szCs w:val="24"/>
+          <w:lang w:val="en-US" w:eastAsia="bg-BG"/>
+        </w:rPr>
+        <w:t xml:space="preserve">If you </w:t>
+      </w:r>
+      <w:r>
+        <w:rPr>
+          <w:rFonts w:ascii="Bahnschrift" w:hAnsi="Bahnschrift" w:cstheme="majorHAnsi"/>
+          <w:sz w:val="24"/>
+          <w:szCs w:val="24"/>
+          <w:lang w:val="en-US" w:eastAsia="bg-BG"/>
+        </w:rPr>
+        <w:t xml:space="preserve">write the wrong word you </w:t>
+      </w:r>
+      <w:r>
+        <w:rPr>
+          <w:rFonts w:ascii="Bahnschrift" w:hAnsi="Bahnschrift" w:cstheme="majorHAnsi"/>
+          <w:sz w:val="24"/>
+          <w:szCs w:val="24"/>
+          <w:lang w:val="en-US" w:eastAsia="bg-BG"/>
+        </w:rPr>
+        <w:t>won’t be able to</w:t>
+      </w:r>
+      <w:r>
+        <w:rPr>
+          <w:rFonts w:ascii="Bahnschrift" w:hAnsi="Bahnschrift" w:cstheme="majorHAnsi"/>
+          <w:sz w:val="24"/>
+          <w:szCs w:val="24"/>
+          <w:lang w:val="en-US" w:eastAsia="bg-BG"/>
+        </w:rPr>
+        <w:t xml:space="preserve"> continue to the next question until you write the correct word.</w:t>
+      </w:r>
+      <w:r>
+        <w:rPr>
+          <w:rFonts w:ascii="Bahnschrift" w:hAnsi="Bahnschrift" w:cstheme="majorHAnsi"/>
+          <w:sz w:val="24"/>
+          <w:szCs w:val="24"/>
+          <w:lang w:val="en-US" w:eastAsia="bg-BG"/>
+        </w:rPr>
+        <w:t xml:space="preserve"> When you finish the first level to console will ask you if you want to con</w:t>
+      </w:r>
+      <w:r>
+        <w:rPr>
+          <w:rFonts w:ascii="Bahnschrift" w:hAnsi="Bahnschrift" w:cstheme="majorHAnsi"/>
+          <w:sz w:val="24"/>
+          <w:szCs w:val="24"/>
+          <w:lang w:val="en-US" w:eastAsia="bg-BG"/>
+        </w:rPr>
+        <w:t>tinue or leave. If you choose to continue you go to level 2 – capitals of countries.</w:t>
+      </w:r>
+    </w:p>
+    <w:p>
+      <w:pPr>
+        <w:rPr>
+          <w:rFonts w:ascii="Bahnschrift" w:hAnsi="Bahnschrift" w:cstheme="majorHAnsi"/>
+          <w:sz w:val="24"/>
+          <w:szCs w:val="24"/>
+          <w:lang w:val="en-US" w:eastAsia="bg-BG"/>
+        </w:rPr>
+      </w:pPr>
+    </w:p>
+    <w:p>
+      <w:pPr>
+        <w:rPr>
+          <w:rFonts w:ascii="Bahnschrift" w:hAnsi="Bahnschrift" w:cstheme="majorHAnsi"/>
+          <w:sz w:val="24"/>
+          <w:szCs w:val="24"/>
+          <w:lang w:val="en-US" w:eastAsia="bg-BG"/>
+        </w:rPr>
+      </w:pPr>
+      <w:r>
+        <w:rPr>
+          <w:rFonts w:ascii="Bahnschrift" w:hAnsi="Bahnschrift" w:cstheme="majorHAnsi"/>
+          <w:sz w:val="24"/>
+          <w:szCs w:val="24"/>
+          <w:lang w:val="en-US" w:eastAsia="bg-BG"/>
+        </w:rPr>
+        <w:t>3. Functions names</w:t>
+      </w:r>
+    </w:p>
+    <w:tbl>
+      <w:tblPr>
+        <w:tblStyle w:val="a7"/>
+        <w:tblW w:w="0" w:type="auto"/>
+        <w:tblLook w:val="04A0" w:firstRow="1" w:lastRow="0" w:firstColumn="1" w:lastColumn="0" w:noHBand="0" w:noVBand="1"/>
+      </w:tblPr>
+      <w:tblGrid>
+        <w:gridCol w:w="4531"/>
+        <w:gridCol w:w="4531"/>
+      </w:tblGrid>
+      <w:tr>
+        <w:tc>
+          <w:tcPr>
+            <w:tcW w:w="4531" w:type="dxa"/>
+          </w:tcPr>
+          <w:p>
+            <w:pPr>
+              <w:rPr>
+                <w:rFonts w:ascii="Bahnschrift" w:hAnsi="Bahnschrift" w:cstheme="majorHAnsi"/>
+                <w:sz w:val="24"/>
+                <w:szCs w:val="24"/>
+                <w:lang w:val="en-US" w:eastAsia="bg-BG"/>
+              </w:rPr>
+            </w:pPr>
+            <w:r>
+              <w:rPr>
+                <w:rFonts w:ascii="Bahnschrift" w:hAnsi="Bahnschrift" w:cstheme="majorHAnsi"/>
+                <w:sz w:val="24"/>
+                <w:szCs w:val="24"/>
+                <w:lang w:val="en-US" w:eastAsia="bg-BG"/>
+              </w:rPr>
+              <w:t>changeQuestions1()</w:t>
+            </w:r>
+          </w:p>
+        </w:tc>
+        <w:tc>
+          <w:tcPr>
+            <w:tcW w:w="4531" w:type="dxa"/>
+          </w:tcPr>
+          <w:p>
+            <w:pPr>
+              <w:rPr>
+                <w:rFonts w:ascii="Bahnschrift" w:hAnsi="Bahnschrift" w:cstheme="majorHAnsi"/>
+                <w:sz w:val="24"/>
+                <w:szCs w:val="24"/>
+                <w:lang w:val="en-US" w:eastAsia="bg-BG"/>
+              </w:rPr>
+            </w:pPr>
+            <w:r>
+              <w:rPr>
+                <w:rFonts w:ascii="Bahnschrift" w:hAnsi="Bahnschrift" w:cstheme="majorHAnsi"/>
+                <w:sz w:val="24"/>
+                <w:szCs w:val="24"/>
+                <w:lang w:val="en-US" w:eastAsia="bg-BG"/>
+              </w:rPr>
+              <w:t>Change the questions on first level</w:t>
+            </w:r>
+          </w:p>
+        </w:tc>
+      </w:tr>
+      <w:tr>
+        <w:tc>
+          <w:tcPr>
+            <w:tcW w:w="4531" w:type="dxa"/>
+          </w:tcPr>
+          <w:p>
+            <w:pPr>
+              <w:rPr>
+                <w:rFonts w:ascii="Bahnschrift" w:hAnsi="Bahnschrift" w:cstheme="majorHAnsi"/>
+                <w:sz w:val="24"/>
+                <w:szCs w:val="24"/>
+                <w:lang w:val="en-US" w:eastAsia="bg-BG"/>
+              </w:rPr>
+            </w:pPr>
+            <w:r>
+              <w:rPr>
+                <w:rFonts w:ascii="Bahnschrift" w:hAnsi="Bahnschrift" w:cstheme="majorHAnsi"/>
+                <w:sz w:val="24"/>
+                <w:szCs w:val="24"/>
+                <w:lang w:val="en-US" w:eastAsia="bg-BG"/>
+              </w:rPr>
+              <w:t>changeQuestions2()</w:t>
+            </w:r>
+          </w:p>
+        </w:tc>
+        <w:tc>
+          <w:tcPr>
+            <w:tcW w:w="4531" w:type="dxa"/>
+          </w:tcPr>
+          <w:p>
+            <w:pPr>
+              <w:rPr>
+                <w:rFonts w:ascii="Bahnschrift" w:hAnsi="Bahnschrift" w:cstheme="majorHAnsi"/>
+                <w:sz w:val="24"/>
+                <w:szCs w:val="24"/>
+                <w:lang w:val="en-US" w:eastAsia="bg-BG"/>
+              </w:rPr>
+            </w:pPr>
+            <w:r>
+              <w:rPr>
+                <w:rFonts w:ascii="Bahnschrift" w:hAnsi="Bahnschrift" w:cstheme="majorHAnsi"/>
+                <w:sz w:val="24"/>
+                <w:szCs w:val="24"/>
+                <w:lang w:val="en-US" w:eastAsia="bg-BG"/>
+              </w:rPr>
+              <w:t>Change the questions on second level</w:t>
+            </w:r>
+          </w:p>
+        </w:tc>
+      </w:tr>
+      <w:tr>
+        <w:tc>
+          <w:tcPr>
+            <w:tcW w:w="4531" w:type="dxa"/>
+          </w:tcPr>
+          <w:p>
+            <w:pPr>
+              <w:rPr>
+                <w:rFonts w:ascii="Bahnschrift" w:hAnsi="Bahnschrift" w:cstheme="majorHAnsi"/>
+                <w:sz w:val="24"/>
+                <w:szCs w:val="24"/>
+                <w:lang w:val="en-US" w:eastAsia="bg-BG"/>
+              </w:rPr>
+            </w:pPr>
+            <w:r>
+              <w:rPr>
+                <w:rFonts w:ascii="Bahnschrift" w:hAnsi="Bahnschrift" w:cstheme="majorHAnsi"/>
+                <w:sz w:val="24"/>
+                <w:szCs w:val="24"/>
+                <w:lang w:val="en-US" w:eastAsia="bg-BG"/>
+              </w:rPr>
+              <w:t>changeWords1()</w:t>
+            </w:r>
+          </w:p>
+        </w:tc>
+        <w:tc>
+          <w:tcPr>
+            <w:tcW w:w="4531" w:type="dxa"/>
+          </w:tcPr>
+          <w:p>
+            <w:pPr>
+              <w:rPr>
+                <w:rFonts w:ascii="Bahnschrift" w:hAnsi="Bahnschrift" w:cstheme="majorHAnsi"/>
+                <w:sz w:val="24"/>
+                <w:szCs w:val="24"/>
+                <w:lang w:val="en-US" w:eastAsia="bg-BG"/>
+              </w:rPr>
+            </w:pPr>
+            <w:r>
+              <w:rPr>
+                <w:rFonts w:ascii="Bahnschrift" w:hAnsi="Bahnschrift" w:cstheme="majorHAnsi"/>
+                <w:sz w:val="24"/>
+                <w:szCs w:val="24"/>
+                <w:lang w:val="en-US" w:eastAsia="bg-BG"/>
+              </w:rPr>
+              <w:t>Goes from one word to other on first level</w:t>
+            </w:r>
+          </w:p>
+        </w:tc>
+      </w:tr>
+      <w:tr>
+        <w:tc>
+          <w:tcPr>
+            <w:tcW w:w="4531" w:type="dxa"/>
+          </w:tcPr>
+          <w:p>
+            <w:pPr>
+              <w:rPr>
+                <w:rFonts w:ascii="Bahnschrift" w:hAnsi="Bahnschrift" w:cstheme="majorHAnsi"/>
+                <w:sz w:val="24"/>
+                <w:szCs w:val="24"/>
+                <w:lang w:val="en-US" w:eastAsia="bg-BG"/>
+              </w:rPr>
+            </w:pPr>
+            <w:r>
+              <w:rPr>
+                <w:rFonts w:ascii="Bahnschrift" w:hAnsi="Bahnschrift" w:cstheme="majorHAnsi"/>
+                <w:sz w:val="24"/>
+                <w:szCs w:val="24"/>
+                <w:lang w:val="en-US" w:eastAsia="bg-BG"/>
+              </w:rPr>
+              <w:t>changeWords2()</w:t>
+            </w:r>
+          </w:p>
+        </w:tc>
+        <w:tc>
+          <w:tcPr>
+            <w:tcW w:w="4531" w:type="dxa"/>
+          </w:tcPr>
+          <w:p>
+            <w:pPr>
+              <w:rPr>
+                <w:rFonts w:ascii="Bahnschrift" w:hAnsi="Bahnschrift" w:cstheme="majorHAnsi"/>
+                <w:sz w:val="24"/>
+                <w:szCs w:val="24"/>
+                <w:lang w:val="en-US" w:eastAsia="bg-BG"/>
+              </w:rPr>
+            </w:pPr>
+            <w:r>
+              <w:rPr>
+                <w:rFonts w:ascii="Bahnschrift" w:hAnsi="Bahnschrift" w:cstheme="majorHAnsi"/>
+                <w:sz w:val="24"/>
+                <w:szCs w:val="24"/>
+                <w:lang w:val="en-US" w:eastAsia="bg-BG"/>
+              </w:rPr>
+              <w:t>Goes from one word to other on second level</w:t>
+            </w:r>
+          </w:p>
+        </w:tc>
+      </w:tr>
+      <w:tr>
+        <w:tc>
+          <w:tcPr>
+            <w:tcW w:w="4531" w:type="dxa"/>
+          </w:tcPr>
+          <w:p>
+            <w:pPr>
+              <w:rPr>
+                <w:rFonts w:ascii="Bahnschrift" w:hAnsi="Bahnschrift" w:cstheme="majorHAnsi"/>
+                <w:sz w:val="24"/>
+                <w:szCs w:val="24"/>
+                <w:lang w:val="en-US" w:eastAsia="bg-BG"/>
+              </w:rPr>
+            </w:pPr>
+            <w:r>
+              <w:rPr>
+                <w:rFonts w:ascii="Bahnschrift" w:hAnsi="Bahnschrift" w:cstheme="majorHAnsi"/>
+                <w:sz w:val="24"/>
+                <w:szCs w:val="24"/>
+                <w:lang w:val="en-US" w:eastAsia="bg-BG"/>
+              </w:rPr>
+              <w:t>void check()</w:t>
+            </w:r>
+          </w:p>
+        </w:tc>
+        <w:tc>
+          <w:tcPr>
+            <w:tcW w:w="4531" w:type="dxa"/>
+          </w:tcPr>
+          <w:p>
+            <w:pPr>
+              <w:rPr>
+                <w:rFonts w:ascii="Bahnschrift" w:hAnsi="Bahnschrift" w:cstheme="majorHAnsi"/>
+                <w:sz w:val="24"/>
+                <w:szCs w:val="24"/>
+                <w:lang w:val="en-US" w:eastAsia="bg-BG"/>
+              </w:rPr>
+            </w:pPr>
+            <w:r>
+              <w:rPr>
+                <w:rFonts w:ascii="Bahnschrift" w:hAnsi="Bahnschrift" w:cstheme="majorHAnsi"/>
+                <w:sz w:val="24"/>
+                <w:szCs w:val="24"/>
+                <w:lang w:val="en-US" w:eastAsia="bg-BG"/>
+              </w:rPr>
+              <w:t>Check if you type the correct word</w:t>
+            </w:r>
+          </w:p>
+        </w:tc>
+      </w:tr>
+      <w:tr>
+        <w:tc>
+          <w:tcPr>
+            <w:tcW w:w="4531" w:type="dxa"/>
+          </w:tcPr>
+          <w:p>
+            <w:pPr>
+              <w:rPr>
+                <w:rFonts w:ascii="Bahnschrift" w:hAnsi="Bahnschrift" w:cstheme="majorHAnsi"/>
+                <w:sz w:val="24"/>
+                <w:szCs w:val="24"/>
+                <w:lang w:val="en-US" w:eastAsia="bg-BG"/>
+              </w:rPr>
+            </w:pPr>
+            <w:r>
+              <w:rPr>
+                <w:rFonts w:ascii="Bahnschrift" w:hAnsi="Bahnschrift" w:cstheme="majorHAnsi"/>
+                <w:sz w:val="24"/>
+                <w:szCs w:val="24"/>
+                <w:lang w:val="en-US" w:eastAsia="bg-BG"/>
+              </w:rPr>
+              <w:t>drawFisrtRow_1, drawSecondRow_1 …</w:t>
+            </w:r>
+          </w:p>
+        </w:tc>
+        <w:tc>
+          <w:tcPr>
+            <w:tcW w:w="4531" w:type="dxa"/>
+          </w:tcPr>
+          <w:p>
+            <w:pPr>
+              <w:rPr>
+                <w:rFonts w:ascii="Bahnschrift" w:hAnsi="Bahnschrift" w:cstheme="majorHAnsi"/>
+                <w:sz w:val="24"/>
+                <w:szCs w:val="24"/>
+                <w:lang w:val="en-US" w:eastAsia="bg-BG"/>
+              </w:rPr>
+            </w:pPr>
+            <w:r>
+              <w:rPr>
+                <w:rFonts w:ascii="Bahnschrift" w:hAnsi="Bahnschrift" w:cstheme="majorHAnsi"/>
+                <w:sz w:val="24"/>
+                <w:szCs w:val="24"/>
+                <w:lang w:val="en-US" w:eastAsia="bg-BG"/>
+              </w:rPr>
+              <w:t>Questions for first level</w:t>
+            </w:r>
+          </w:p>
+        </w:tc>
+      </w:tr>
+      <w:tr>
+        <w:tc>
+          <w:tcPr>
+            <w:tcW w:w="4531" w:type="dxa"/>
+          </w:tcPr>
+          <w:p>
+            <w:pPr>
+              <w:rPr>
+                <w:rFonts w:ascii="Bahnschrift" w:hAnsi="Bahnschrift" w:cstheme="majorHAnsi"/>
+                <w:sz w:val="24"/>
+                <w:szCs w:val="24"/>
+                <w:lang w:val="en-US" w:eastAsia="bg-BG"/>
+              </w:rPr>
+            </w:pPr>
+            <w:r>
+              <w:rPr>
+                <w:rFonts w:ascii="Bahnschrift" w:hAnsi="Bahnschrift" w:cstheme="majorHAnsi"/>
+                <w:sz w:val="24"/>
+                <w:szCs w:val="24"/>
+                <w:lang w:val="en-US" w:eastAsia="bg-BG"/>
+              </w:rPr>
+              <w:t>drawFirstRow_2, drawSecondRow_2 …</w:t>
+            </w:r>
+          </w:p>
+        </w:tc>
+        <w:tc>
+          <w:tcPr>
+            <w:tcW w:w="4531" w:type="dxa"/>
+          </w:tcPr>
+          <w:p>
+            <w:pPr>
+              <w:rPr>
+                <w:rFonts w:ascii="Bahnschrift" w:hAnsi="Bahnschrift" w:cstheme="majorHAnsi"/>
+                <w:sz w:val="24"/>
+                <w:szCs w:val="24"/>
+                <w:lang w:val="en-US" w:eastAsia="bg-BG"/>
+              </w:rPr>
+            </w:pPr>
+            <w:r>
+              <w:rPr>
+                <w:rFonts w:ascii="Bahnschrift" w:hAnsi="Bahnschrift" w:cstheme="majorHAnsi"/>
+                <w:sz w:val="24"/>
+                <w:szCs w:val="24"/>
+                <w:lang w:val="en-US" w:eastAsia="bg-BG"/>
+              </w:rPr>
+              <w:t>Questions for second level</w:t>
+            </w:r>
+          </w:p>
+        </w:tc>
+      </w:tr>
+      <w:tr>
+        <w:tc>
+          <w:tcPr>
+            <w:tcW w:w="4531" w:type="dxa"/>
+          </w:tcPr>
+          <w:p>
+            <w:pPr>
+              <w:rPr>
+                <w:rFonts w:ascii="Bahnschrift" w:hAnsi="Bahnschrift" w:cstheme="majorHAnsi"/>
+                <w:sz w:val="24"/>
+                <w:szCs w:val="24"/>
+                <w:lang w:val="en-US" w:eastAsia="bg-BG"/>
+              </w:rPr>
+            </w:pPr>
+            <w:r>
+              <w:rPr>
+                <w:rFonts w:ascii="Bahnschrift" w:hAnsi="Bahnschrift" w:cstheme="majorHAnsi"/>
+                <w:sz w:val="24"/>
+                <w:szCs w:val="24"/>
+                <w:lang w:val="en-US" w:eastAsia="bg-BG"/>
+              </w:rPr>
+              <w:t>void menu()</w:t>
+            </w:r>
+          </w:p>
+        </w:tc>
+        <w:tc>
+          <w:tcPr>
+            <w:tcW w:w="4531" w:type="dxa"/>
+          </w:tcPr>
+          <w:p>
+            <w:pPr>
+              <w:rPr>
+                <w:rFonts w:ascii="Bahnschrift" w:hAnsi="Bahnschrift" w:cstheme="majorHAnsi"/>
+                <w:sz w:val="24"/>
+                <w:szCs w:val="24"/>
+                <w:lang w:val="en-US" w:eastAsia="bg-BG"/>
+              </w:rPr>
+            </w:pPr>
+            <w:r>
+              <w:rPr>
+                <w:rFonts w:ascii="Bahnschrift" w:hAnsi="Bahnschrift" w:cstheme="majorHAnsi"/>
+                <w:sz w:val="24"/>
+                <w:szCs w:val="24"/>
+                <w:lang w:val="en-US" w:eastAsia="bg-BG"/>
+              </w:rPr>
+              <w:t>Shows the game menu</w:t>
+            </w:r>
+          </w:p>
+        </w:tc>
+      </w:tr>
+    </w:tbl>
+    <w:p>
+      <w:pPr>
+        <w:rPr>
+          <w:rFonts w:ascii="Bahnschrift" w:hAnsi="Bahnschrift" w:cstheme="majorHAnsi"/>
+          <w:sz w:val="24"/>
+          <w:szCs w:val="24"/>
+          <w:lang w:val="en-US" w:eastAsia="bg-BG"/>
+        </w:rPr>
+      </w:pPr>
+    </w:p>
+    <w:p>
+      <w:pPr>
+        <w:rPr>
+          <w:rFonts w:ascii="Bahnschrift" w:hAnsi="Bahnschrift" w:cstheme="majorHAnsi"/>
+          <w:sz w:val="24"/>
+          <w:szCs w:val="24"/>
+          <w:lang w:val="en-US" w:eastAsia="bg-BG"/>
+        </w:rPr>
+      </w:pPr>
+    </w:p>
+    <w:p>
+      <w:pPr>
+        <w:rPr>
+          <w:rFonts w:ascii="Bahnschrift" w:hAnsi="Bahnschrift" w:cstheme="majorHAnsi"/>
+          <w:sz w:val="24"/>
+          <w:szCs w:val="24"/>
+          <w:lang w:val="en-US" w:eastAsia="bg-BG"/>
+        </w:rPr>
+      </w:pPr>
+      <w:r>
+        <w:rPr>
+          <w:rFonts w:ascii="Bahnschrift" w:hAnsi="Bahnschrift" w:cstheme="majorHAnsi"/>
+          <w:sz w:val="24"/>
+          <w:szCs w:val="24"/>
+          <w:lang w:eastAsia="bg-BG"/>
+        </w:rPr>
+        <w:t xml:space="preserve">4. </w:t>
+      </w:r>
+      <w:r>
+        <w:rPr>
+          <w:rFonts w:ascii="Bahnschrift" w:hAnsi="Bahnschrift" w:cstheme="majorHAnsi"/>
+          <w:sz w:val="24"/>
+          <w:szCs w:val="24"/>
+          <w:lang w:val="en-US" w:eastAsia="bg-BG"/>
+        </w:rPr>
+        <w:t>Variables names</w:t>
+      </w:r>
+    </w:p>
+    <w:tbl>
+      <w:tblPr>
+        <w:tblStyle w:val="a7"/>
+        <w:tblW w:w="0" w:type="auto"/>
+        <w:tblLook w:val="04A0" w:firstRow="1" w:lastRow="0" w:firstColumn="1" w:lastColumn="0" w:noHBand="0" w:noVBand="1"/>
+      </w:tblPr>
+      <w:tblGrid>
+        <w:gridCol w:w="4531"/>
+        <w:gridCol w:w="4531"/>
+      </w:tblGrid>
+      <w:tr>
+        <w:tc>
+          <w:tcPr>
+            <w:tcW w:w="4531" w:type="dxa"/>
+          </w:tcPr>
+          <w:p>
+            <w:pPr>
+              <w:rPr>
+                <w:rFonts w:ascii="Bahnschrift" w:hAnsi="Bahnschrift" w:cstheme="majorHAnsi"/>
+                <w:sz w:val="24"/>
+                <w:szCs w:val="24"/>
+                <w:lang w:val="en-US" w:eastAsia="bg-BG"/>
+              </w:rPr>
+            </w:pPr>
+            <w:r>
+              <w:rPr>
+                <w:rFonts w:ascii="Bahnschrift" w:hAnsi="Bahnschrift" w:cstheme="majorHAnsi"/>
+                <w:sz w:val="24"/>
+                <w:szCs w:val="24"/>
+                <w:lang w:val="en-US" w:eastAsia="bg-BG"/>
+              </w:rPr>
+              <w:t>answer1_1, answer 2_1 …</w:t>
+            </w:r>
+          </w:p>
+        </w:tc>
+        <w:tc>
+          <w:tcPr>
+            <w:tcW w:w="4531" w:type="dxa"/>
+          </w:tcPr>
+          <w:p>
+            <w:pPr>
+              <w:rPr>
+                <w:rFonts w:ascii="Bahnschrift" w:hAnsi="Bahnschrift" w:cstheme="majorHAnsi"/>
+                <w:sz w:val="24"/>
+                <w:szCs w:val="24"/>
+                <w:lang w:val="en-US" w:eastAsia="bg-BG"/>
+              </w:rPr>
+            </w:pPr>
+            <w:r>
+              <w:rPr>
+                <w:rFonts w:ascii="Bahnschrift" w:hAnsi="Bahnschrift" w:cstheme="majorHAnsi"/>
+                <w:sz w:val="24"/>
+                <w:szCs w:val="24"/>
+                <w:lang w:val="en-US" w:eastAsia="bg-BG"/>
+              </w:rPr>
+              <w:t>Answers for first level</w:t>
+            </w:r>
+          </w:p>
+        </w:tc>
+      </w:tr>
+      <w:tr>
+        <w:tc>
+          <w:tcPr>
+            <w:tcW w:w="4531" w:type="dxa"/>
+          </w:tcPr>
+          <w:p>
+            <w:pPr>
+              <w:rPr>
+                <w:rFonts w:ascii="Bahnschrift" w:hAnsi="Bahnschrift" w:cstheme="majorHAnsi"/>
+                <w:sz w:val="24"/>
+                <w:szCs w:val="24"/>
+                <w:lang w:val="en-US" w:eastAsia="bg-BG"/>
+              </w:rPr>
+            </w:pPr>
+            <w:r>
+              <w:rPr>
+                <w:rFonts w:ascii="Bahnschrift" w:hAnsi="Bahnschrift" w:cstheme="majorHAnsi"/>
+                <w:sz w:val="24"/>
+                <w:szCs w:val="24"/>
+                <w:lang w:val="en-US" w:eastAsia="bg-BG"/>
+              </w:rPr>
+              <w:t>answer1_2, answer2_2 …</w:t>
+            </w:r>
+          </w:p>
+        </w:tc>
+        <w:tc>
+          <w:tcPr>
+            <w:tcW w:w="4531" w:type="dxa"/>
+          </w:tcPr>
+          <w:p>
+            <w:pPr>
+              <w:rPr>
+                <w:rFonts w:ascii="Bahnschrift" w:hAnsi="Bahnschrift" w:cstheme="majorHAnsi"/>
+                <w:sz w:val="24"/>
+                <w:szCs w:val="24"/>
+                <w:lang w:val="en-US" w:eastAsia="bg-BG"/>
+              </w:rPr>
+            </w:pPr>
+            <w:r>
+              <w:rPr>
+                <w:rFonts w:ascii="Bahnschrift" w:hAnsi="Bahnschrift" w:cstheme="majorHAnsi"/>
+                <w:sz w:val="24"/>
+                <w:szCs w:val="24"/>
+                <w:lang w:val="en-US" w:eastAsia="bg-BG"/>
+              </w:rPr>
+              <w:t>Answers for second level</w:t>
+            </w:r>
+          </w:p>
+        </w:tc>
+      </w:tr>
+      <w:tr>
+        <w:tc>
+          <w:tcPr>
+            <w:tcW w:w="4531" w:type="dxa"/>
+          </w:tcPr>
+          <w:p>
+            <w:pPr>
+              <w:rPr>
+                <w:rFonts w:ascii="Bahnschrift" w:hAnsi="Bahnschrift" w:cstheme="majorHAnsi"/>
+                <w:sz w:val="24"/>
+                <w:szCs w:val="24"/>
+                <w:lang w:val="en-US" w:eastAsia="bg-BG"/>
+              </w:rPr>
+            </w:pPr>
+            <w:r>
+              <w:rPr>
+                <w:rFonts w:ascii="Bahnschrift" w:hAnsi="Bahnschrift" w:cstheme="majorHAnsi"/>
+                <w:sz w:val="24"/>
+                <w:szCs w:val="24"/>
+                <w:lang w:val="en-US" w:eastAsia="bg-BG"/>
+              </w:rPr>
+              <w:t>correctWordsNumber</w:t>
+            </w:r>
+          </w:p>
+        </w:tc>
+        <w:tc>
+          <w:tcPr>
+            <w:tcW w:w="4531" w:type="dxa"/>
+          </w:tcPr>
+          <w:p>
+            <w:pPr>
+              <w:rPr>
+                <w:rFonts w:ascii="Bahnschrift" w:hAnsi="Bahnschrift" w:cstheme="majorHAnsi"/>
+                <w:sz w:val="24"/>
+                <w:szCs w:val="24"/>
+                <w:lang w:val="en-US" w:eastAsia="bg-BG"/>
+              </w:rPr>
+            </w:pPr>
+            <w:r>
+              <w:rPr>
+                <w:rFonts w:ascii="Bahnschrift" w:hAnsi="Bahnschrift" w:cstheme="majorHAnsi"/>
+                <w:sz w:val="24"/>
+                <w:szCs w:val="24"/>
+                <w:lang w:val="en-US" w:eastAsia="bg-BG"/>
+              </w:rPr>
+              <w:t xml:space="preserve">Count how many correct words you wrote </w:t>
+            </w:r>
+          </w:p>
+        </w:tc>
+      </w:tr>
+    </w:tbl>
+    <w:p>
+      <w:pPr>
+        <w:rPr>
+          <w:rFonts w:ascii="Bahnschrift" w:hAnsi="Bahnschrift" w:cstheme="majorHAnsi"/>
+          <w:sz w:val="24"/>
+          <w:szCs w:val="24"/>
+          <w:lang w:val="en-US" w:eastAsia="bg-BG"/>
+        </w:rPr>
+      </w:pPr>
+    </w:p>
+    <w:p>
+      <w:pPr>
+        <w:rPr>
+          <w:rFonts w:ascii="Bahnschrift" w:hAnsi="Bahnschrift" w:cstheme="majorHAnsi"/>
+          <w:sz w:val="24"/>
+          <w:szCs w:val="24"/>
+          <w:lang w:val="en-US" w:eastAsia="bg-BG"/>
+        </w:rPr>
+      </w:pPr>
+    </w:p>
+    <w:p>
+      <w:pPr>
+        <w:rPr>
+          <w:rFonts w:ascii="Bahnschrift" w:hAnsi="Bahnschrift" w:cstheme="majorHAnsi"/>
+          <w:sz w:val="24"/>
+          <w:szCs w:val="24"/>
+          <w:lang w:val="en-US" w:eastAsia="bg-BG"/>
+        </w:rPr>
+      </w:pPr>
+      <w:r>
+        <w:rPr>
+          <w:rFonts w:ascii="Bahnschrift" w:hAnsi="Bahnschrift" w:cstheme="majorHAnsi"/>
+          <w:sz w:val="24"/>
+          <w:szCs w:val="24"/>
+          <w:lang w:val="en-US" w:eastAsia="bg-BG"/>
+        </w:rPr>
+        <w:t>5</w:t>
+      </w:r>
+      <w:r>
+        <w:rPr>
+          <w:rFonts w:ascii="Bahnschrift" w:hAnsi="Bahnschrift" w:cstheme="majorHAnsi"/>
+          <w:sz w:val="24"/>
+          <w:szCs w:val="24"/>
+          <w:lang w:val="en-US" w:eastAsia="bg-BG"/>
+        </w:rPr>
+        <w:t>. Future ideas</w:t>
+      </w:r>
+    </w:p>
+    <w:p>
+      <w:pPr>
+        <w:rPr>
+          <w:rFonts w:ascii="Bahnschrift" w:hAnsi="Bahnschrift" w:cstheme="majorHAnsi"/>
+          <w:sz w:val="24"/>
+          <w:szCs w:val="24"/>
+          <w:lang w:val="en-US" w:eastAsia="bg-BG"/>
+        </w:rPr>
+      </w:pPr>
+      <w:r>
+        <w:rPr>
+          <w:rFonts w:ascii="Bahnschrift" w:hAnsi="Bahnschrift" w:cstheme="majorHAnsi"/>
+          <w:sz w:val="24"/>
+          <w:szCs w:val="24"/>
+          <w:lang w:val="en-US" w:eastAsia="bg-BG"/>
+        </w:rPr>
+        <w:t>Our future ideas are:</w:t>
+      </w:r>
+    </w:p>
+    <w:p>
+      <w:pPr>
+        <w:rPr>
+          <w:rFonts w:ascii="Bahnschrift" w:hAnsi="Bahnschrift" w:cstheme="majorHAnsi"/>
+          <w:sz w:val="24"/>
+          <w:szCs w:val="24"/>
+          <w:lang w:val="en-US" w:eastAsia="bg-BG"/>
+        </w:rPr>
+      </w:pPr>
+      <w:r>
+        <w:rPr>
+          <w:rFonts w:ascii="Bahnschrift" w:hAnsi="Bahnschrift" w:cstheme="majorHAnsi"/>
+          <w:sz w:val="24"/>
+          <w:szCs w:val="24"/>
+          <w:lang w:val="en-US" w:eastAsia="bg-BG"/>
+        </w:rPr>
+        <w:t xml:space="preserve">-to add more levels to the </w:t>
+      </w:r>
+      <w:r>
+        <w:rPr>
+          <w:rFonts w:ascii="Bahnschrift" w:hAnsi="Bahnschrift" w:cstheme="majorHAnsi"/>
+          <w:sz w:val="24"/>
+          <w:szCs w:val="24"/>
+          <w:lang w:val="en-US" w:eastAsia="bg-BG"/>
+        </w:rPr>
+        <w:t>game</w:t>
+      </w:r>
+      <w:r>
+        <w:rPr>
+          <w:rFonts w:ascii="Bahnschrift" w:hAnsi="Bahnschrift" w:cstheme="majorHAnsi"/>
+          <w:sz w:val="24"/>
+          <w:szCs w:val="24"/>
+          <w:lang w:val="en-US" w:eastAsia="bg-BG"/>
+        </w:rPr>
+        <w:t xml:space="preserve"> (level 3 – </w:t>
+      </w:r>
+      <w:r>
+        <w:rPr>
+          <w:rFonts w:ascii="Bahnschrift" w:hAnsi="Bahnschrift" w:cstheme="majorHAnsi"/>
+          <w:sz w:val="24"/>
+          <w:szCs w:val="24"/>
+          <w:lang w:val="en-US" w:eastAsia="bg-BG"/>
+        </w:rPr>
+        <w:t>celebrities</w:t>
+      </w:r>
+      <w:r>
+        <w:rPr>
+          <w:rFonts w:ascii="Bahnschrift" w:hAnsi="Bahnschrift" w:cstheme="majorHAnsi"/>
+          <w:sz w:val="24"/>
+          <w:szCs w:val="24"/>
+          <w:lang w:val="en-US" w:eastAsia="bg-BG"/>
+        </w:rPr>
+        <w:t>, level 4 – movies)</w:t>
+      </w:r>
+    </w:p>
+    <w:p>
+      <w:pPr>
+        <w:rPr>
+          <w:rFonts w:ascii="Bahnschrift" w:hAnsi="Bahnschrift"/>
+          <w:sz w:val="24"/>
+          <w:szCs w:val="24"/>
+          <w:lang w:val="en-US"/>
+        </w:rPr>
+      </w:pPr>
+      <w:r>
+        <w:rPr>
+          <w:rFonts w:ascii="Bahnschrift" w:hAnsi="Bahnschrift"/>
+          <w:sz w:val="24"/>
+          <w:szCs w:val="24"/>
+          <w:lang w:val="en-US"/>
+        </w:rPr>
+        <w:t>-to make the menu look better</w:t>
+      </w:r>
+    </w:p>
+    <w:p>
+      <w:pPr>
+        <w:rPr>
           <w:rFonts w:cstheme="majorHAnsi"/>
           <w:sz w:val="24"/>
           <w:szCs w:val="24"/>
           <w:lang w:val="en-US" w:eastAsia="bg-BG"/>
         </w:rPr>
       </w:pPr>
-      <w:r>
+    </w:p>
+    <w:p>
+      <w:pPr>
         <w:rPr>
           <w:rFonts w:cstheme="majorHAnsi"/>
           <w:sz w:val="24"/>
           <w:szCs w:val="24"/>
+          <w:lang w:val="en-US" w:eastAsia="bg-BG"/>
+        </w:rPr>
+      </w:pPr>
+    </w:p>
+    <w:p>
+      <w:pPr>
+        <w:rPr>
+          <w:rFonts w:cstheme="majorHAnsi"/>
+          <w:sz w:val="24"/>
+          <w:szCs w:val="24"/>
+          <w:lang w:val="en-US" w:eastAsia="bg-BG"/>
+        </w:rPr>
+      </w:pPr>
+    </w:p>
+    <w:p>
+      <w:pPr>
+        <w:rPr>
+          <w:rFonts w:cstheme="majorHAnsi"/>
+          <w:sz w:val="24"/>
+          <w:szCs w:val="24"/>
+          <w:lang w:val="en-US" w:eastAsia="bg-BG"/>
+        </w:rPr>
+      </w:pPr>
+    </w:p>
+    <w:p>
+      <w:pPr>
+        <w:rPr>
+          <w:rFonts w:cstheme="majorHAnsi"/>
+          <w:sz w:val="24"/>
+          <w:szCs w:val="24"/>
+          <w:lang w:val="en-US" w:eastAsia="bg-BG"/>
+        </w:rPr>
+      </w:pPr>
+    </w:p>
+    <w:p>
+      <w:pPr>
+        <w:rPr>
+          <w:rFonts w:cstheme="majorHAnsi"/>
+          <w:sz w:val="24"/>
+          <w:szCs w:val="24"/>
+          <w:lang w:val="en-US" w:eastAsia="bg-BG"/>
+        </w:rPr>
+      </w:pPr>
+    </w:p>
+    <w:p>
+      <w:pPr>
+        <w:rPr>
+          <w:rFonts w:cstheme="majorHAnsi"/>
+          <w:sz w:val="24"/>
+          <w:szCs w:val="24"/>
+          <w:lang w:val="en-US" w:eastAsia="bg-BG"/>
+        </w:rPr>
+      </w:pPr>
+    </w:p>
+    <w:p>
+      <w:pPr>
+        <w:rPr>
+          <w:rFonts w:cstheme="majorHAnsi"/>
+          <w:sz w:val="24"/>
+          <w:szCs w:val="24"/>
+          <w:lang w:val="en-US" w:eastAsia="bg-BG"/>
+        </w:rPr>
+      </w:pPr>
+    </w:p>
+    <w:p>
+      <w:pPr>
+        <w:rPr>
+          <w:rFonts w:cstheme="majorHAnsi"/>
+          <w:sz w:val="24"/>
+          <w:szCs w:val="24"/>
+          <w:lang w:val="en-US" w:eastAsia="bg-BG"/>
+        </w:rPr>
+      </w:pPr>
+    </w:p>
+    <w:p>
+      <w:pPr>
+        <w:rPr>
+          <w:rFonts w:cstheme="majorHAnsi"/>
+          <w:sz w:val="24"/>
+          <w:szCs w:val="24"/>
+          <w:lang w:val="en-US" w:eastAsia="bg-BG"/>
+        </w:rPr>
+      </w:pPr>
+    </w:p>
+    <w:p>
+      <w:pPr>
+        <w:rPr>
+          <w:rFonts w:ascii="Bahnschrift" w:hAnsi="Bahnschrift" w:cstheme="majorHAnsi"/>
+          <w:sz w:val="24"/>
+          <w:szCs w:val="24"/>
+          <w:lang w:val="en-US" w:eastAsia="bg-BG"/>
+        </w:rPr>
+      </w:pPr>
+      <w:r>
+        <w:rPr>
+          <w:rFonts w:cstheme="majorHAnsi"/>
+          <w:noProof/>
+          <w:sz w:val="24"/>
+          <w:szCs w:val="24"/>
           <w:lang w:eastAsia="bg-BG"/>
         </w:rPr>
-        <w:t>We</w:t>
-      </w:r>
-      <w:r>
-        <w:rPr>
-          <w:rFonts w:cstheme="majorHAnsi"/>
-          <w:sz w:val="24"/>
-          <w:szCs w:val="24"/>
-          <w:lang w:val="en-US" w:eastAsia="bg-BG"/>
-        </w:rPr>
-        <w:t>’ve</w:t>
-      </w:r>
-      <w:r>
-        <w:rPr>
-          <w:rFonts w:cstheme="majorHAnsi"/>
-          <w:sz w:val="24"/>
-          <w:szCs w:val="24"/>
-          <w:lang w:eastAsia="bg-BG"/>
-        </w:rPr>
-        <w:t xml:space="preserve"> made a</w:t>
-      </w:r>
-      <w:r>
-        <w:rPr>
-          <w:rFonts w:cstheme="majorHAnsi"/>
-          <w:sz w:val="24"/>
-          <w:szCs w:val="24"/>
-          <w:lang w:val="en-US" w:eastAsia="bg-BG"/>
-        </w:rPr>
-        <w:t>n app that gives you an information about subject and you have yo guess which is the subject.</w:t>
-      </w:r>
-    </w:p>
-    <w:p>
-      <w:pPr>
-        <w:rPr>
-          <w:rFonts w:cstheme="majorHAnsi"/>
-          <w:sz w:val="24"/>
-          <w:szCs w:val="24"/>
-          <w:lang w:val="en-US" w:eastAsia="bg-BG"/>
-        </w:rPr>
-      </w:pPr>
-    </w:p>
-    <w:p>
-      <w:pPr>
-        <w:rPr>
-          <w:rFonts w:cstheme="majorHAnsi"/>
-          <w:sz w:val="24"/>
-          <w:szCs w:val="24"/>
-          <w:lang w:eastAsia="bg-BG"/>
-        </w:rPr>
-      </w:pPr>
+        <w:lastRenderedPageBreak/>
+        <w:drawing>
+          <wp:anchor distT="0" distB="0" distL="114300" distR="114300" simplePos="0" relativeHeight="251658240" behindDoc="1" locked="0" layoutInCell="1" allowOverlap="1" wp14:anchorId="1879ED53" wp14:editId="273407A8">
+            <wp:simplePos x="0" y="0"/>
+            <wp:positionH relativeFrom="margin">
+              <wp:align>center</wp:align>
+            </wp:positionH>
+            <wp:positionV relativeFrom="paragraph">
+              <wp:posOffset>0</wp:posOffset>
+            </wp:positionV>
+            <wp:extent cx="3495675" cy="8757920"/>
+            <wp:effectExtent l="0" t="0" r="9525" b="5080"/>
+            <wp:wrapTight wrapText="bothSides">
+              <wp:wrapPolygon edited="0">
+                <wp:start x="0" y="0"/>
+                <wp:lineTo x="0" y="21566"/>
+                <wp:lineTo x="21541" y="21566"/>
+                <wp:lineTo x="21541" y="0"/>
+                <wp:lineTo x="0" y="0"/>
+              </wp:wrapPolygon>
+            </wp:wrapTight>
+            <wp:docPr id="1" name="Картина 1" descr="Картина, която съдържа текст&#10;&#10;Описанието е генерирано автоматично"/>
+            <wp:cNvGraphicFramePr>
+              <a:graphicFrameLocks xmlns:a="http://schemas.openxmlformats.org/drawingml/2006/main" noChangeAspect="1"/>
+            </wp:cNvGraphicFramePr>
+            <a:graphic xmlns:a="http://schemas.openxmlformats.org/drawingml/2006/main">
+              <a:graphicData uri="http://schemas.openxmlformats.org/drawingml/2006/picture">
+                <pic:pic xmlns:pic="http://schemas.openxmlformats.org/drawingml/2006/picture">
+                  <pic:nvPicPr>
+                    <pic:cNvPr id="1" name="Картина 1" descr="Картина, която съдържа текст&#10;&#10;Описанието е генерирано автоматично"/>
+                    <pic:cNvPicPr/>
+                  </pic:nvPicPr>
+                  <pic:blipFill>
+                    <a:blip r:embed="rId8">
+                      <a:extLst>
+                        <a:ext uri="{28A0092B-C50C-407E-A947-70E740481C1C}">
+                          <a14:useLocalDpi xmlns:a14="http://schemas.microsoft.com/office/drawing/2010/main" val="0"/>
+                        </a:ext>
+                      </a:extLst>
+                    </a:blip>
+                    <a:stretch>
+                      <a:fillRect/>
+                    </a:stretch>
+                  </pic:blipFill>
+                  <pic:spPr>
+                    <a:xfrm>
+                      <a:off x="0" y="0"/>
+                      <a:ext cx="3495675" cy="8757920"/>
+                    </a:xfrm>
+                    <a:prstGeom prst="rect">
+                      <a:avLst/>
+                    </a:prstGeom>
+                  </pic:spPr>
+                </pic:pic>
+              </a:graphicData>
+            </a:graphic>
+            <wp14:sizeRelH relativeFrom="margin">
+              <wp14:pctWidth>0</wp14:pctWidth>
+            </wp14:sizeRelH>
+            <wp14:sizeRelV relativeFrom="margin">
+              <wp14:pctHeight>0</wp14:pctHeight>
+            </wp14:sizeRelV>
+          </wp:anchor>
+        </w:drawing>
+      </w:r>
+      <w:r>
+        <w:rPr>
+          <w:rFonts w:ascii="Bahnschrift" w:hAnsi="Bahnschrift" w:cstheme="majorHAnsi"/>
+          <w:sz w:val="24"/>
+          <w:szCs w:val="24"/>
+          <w:lang w:val="en-US" w:eastAsia="bg-BG"/>
+        </w:rPr>
+        <w:t>6</w:t>
+      </w:r>
+      <w:r>
+        <w:rPr>
+          <w:rFonts w:ascii="Bahnschrift" w:hAnsi="Bahnschrift" w:cstheme="majorHAnsi"/>
+          <w:sz w:val="24"/>
+          <w:szCs w:val="24"/>
+          <w:lang w:val="en-US" w:eastAsia="bg-BG"/>
+        </w:rPr>
+        <w:t xml:space="preserve">. Block </w:t>
+      </w:r>
+      <w:r>
+        <w:rPr>
+          <w:rFonts w:ascii="Bahnschrift" w:hAnsi="Bahnschrift" w:cstheme="majorHAnsi"/>
+          <w:sz w:val="24"/>
+          <w:szCs w:val="24"/>
+          <w:lang w:val="en-US" w:eastAsia="bg-BG"/>
+        </w:rPr>
+        <w:t xml:space="preserve"> </w:t>
+      </w:r>
+    </w:p>
+    <w:p>
+      <w:pPr>
+        <w:rPr>
+          <w:rFonts w:ascii="Bahnschrift" w:hAnsi="Bahnschrift" w:cstheme="majorHAnsi"/>
+          <w:sz w:val="24"/>
+          <w:szCs w:val="24"/>
+          <w:lang w:val="en-US" w:eastAsia="bg-BG"/>
+        </w:rPr>
+      </w:pPr>
+      <w:r>
+        <w:rPr>
+          <w:rFonts w:ascii="Bahnschrift" w:hAnsi="Bahnschrift" w:cstheme="majorHAnsi"/>
+          <w:sz w:val="24"/>
+          <w:szCs w:val="24"/>
+          <w:lang w:val="en-US" w:eastAsia="bg-BG"/>
+        </w:rPr>
+        <w:t xml:space="preserve">diagram </w:t>
+      </w:r>
+    </w:p>
+    <w:p>
+      <w:pPr>
+        <w:rPr>
+          <w:rFonts w:ascii="Bahnschrift" w:hAnsi="Bahnschrift" w:cstheme="majorHAnsi"/>
+          <w:sz w:val="24"/>
+          <w:szCs w:val="24"/>
+          <w:lang w:val="en-US" w:eastAsia="bg-BG"/>
+        </w:rPr>
+      </w:pPr>
+      <w:r>
+        <w:rPr>
+          <w:rFonts w:ascii="Bahnschrift" w:hAnsi="Bahnschrift" w:cstheme="majorHAnsi"/>
+          <w:sz w:val="24"/>
+          <w:szCs w:val="24"/>
+          <w:lang w:val="en-US" w:eastAsia="bg-BG"/>
+        </w:rPr>
+        <w:t>of</w:t>
+      </w:r>
+      <w:r>
+        <w:rPr>
+          <w:rFonts w:ascii="Bahnschrift" w:hAnsi="Bahnschrift" w:cstheme="majorHAnsi"/>
+          <w:sz w:val="24"/>
+          <w:szCs w:val="24"/>
+          <w:lang w:val="en-US" w:eastAsia="bg-BG"/>
+        </w:rPr>
+        <w:t xml:space="preserve"> </w:t>
+      </w:r>
+      <w:r>
+        <w:rPr>
+          <w:rFonts w:ascii="Bahnschrift" w:hAnsi="Bahnschrift" w:cstheme="majorHAnsi"/>
+          <w:sz w:val="24"/>
+          <w:szCs w:val="24"/>
+          <w:lang w:val="en-US" w:eastAsia="bg-BG"/>
+        </w:rPr>
+        <w:t>the</w:t>
+      </w:r>
+      <w:r>
+        <w:rPr>
+          <w:rFonts w:ascii="Bahnschrift" w:hAnsi="Bahnschrift" w:cstheme="majorHAnsi"/>
+          <w:sz w:val="24"/>
+          <w:szCs w:val="24"/>
+          <w:lang w:val="en-US" w:eastAsia="bg-BG"/>
+        </w:rPr>
+        <w:t xml:space="preserve"> </w:t>
+      </w:r>
+      <w:r>
+        <w:rPr>
+          <w:rFonts w:ascii="Bahnschrift" w:hAnsi="Bahnschrift" w:cstheme="majorHAnsi"/>
+          <w:sz w:val="24"/>
+          <w:szCs w:val="24"/>
+          <w:lang w:val="en-US" w:eastAsia="bg-BG"/>
+        </w:rPr>
+        <w:t>code</w:t>
+      </w:r>
     </w:p>
     <w:sectPr>
       <w:pgSz w:w="11906" w:h="16838"/>
@@ -2361,6 +3745,7 @@
   <w:style w:type="character" w:default="1" w:styleId="a0">
     <w:name w:val="Default Paragraph Font"/>
     <w:uiPriority w:val="1"/>
+    <w:semiHidden/>
     <w:unhideWhenUsed/>
   </w:style>
   <w:style w:type="table" w:default="1" w:styleId="a1">
@@ -2532,6 +3917,25 @@
       <w:ind w:left="720"/>
       <w:contextualSpacing/>
     </w:pPr>
+  </w:style>
+  <w:style w:type="table" w:styleId="a7">
+    <w:name w:val="Table Grid"/>
+    <w:basedOn w:val="a1"/>
+    <w:uiPriority w:val="39"/>
+    <w:rsid w:val="00FF6A58"/>
+    <w:pPr>
+      <w:spacing w:after="0" w:line="240" w:lineRule="auto"/>
+    </w:pPr>
+    <w:tblPr>
+      <w:tblBorders>
+        <w:top w:val="single" w:sz="4" w:space="0" w:color="auto"/>
+        <w:left w:val="single" w:sz="4" w:space="0" w:color="auto"/>
+        <w:bottom w:val="single" w:sz="4" w:space="0" w:color="auto"/>
+        <w:right w:val="single" w:sz="4" w:space="0" w:color="auto"/>
+        <w:insideH w:val="single" w:sz="4" w:space="0" w:color="auto"/>
+        <w:insideV w:val="single" w:sz="4" w:space="0" w:color="auto"/>
+      </w:tblBorders>
+    </w:tblPr>
   </w:style>
 </w:styles>
 </file>

</xml_diff>